<commit_message>
modify functions - 2 join table
</commit_message>
<xml_diff>
--- a/Docs/Database_Functions.docx
+++ b/Docs/Database_Functions.docx
@@ -4,7 +4,7 @@
   <w:body>
     <w:p>
       <w:pPr>
-        <w:pStyle w:val="oancuaDanhsach"/>
+        <w:pStyle w:val="ListParagraph"/>
         <w:numPr>
           <w:ilvl w:val="0"/>
           <w:numId w:val="1"/>
@@ -16,7 +16,7 @@
     </w:p>
     <w:p>
       <w:pPr>
-        <w:pStyle w:val="oancuaDanhsach"/>
+        <w:pStyle w:val="ListParagraph"/>
         <w:numPr>
           <w:ilvl w:val="0"/>
           <w:numId w:val="2"/>
@@ -28,7 +28,7 @@
     </w:p>
     <w:p>
       <w:pPr>
-        <w:pStyle w:val="oancuaDanhsach"/>
+        <w:pStyle w:val="ListParagraph"/>
         <w:numPr>
           <w:ilvl w:val="0"/>
           <w:numId w:val="3"/>
@@ -40,7 +40,7 @@
     </w:p>
     <w:p>
       <w:pPr>
-        <w:pStyle w:val="oancuaDanhsach"/>
+        <w:pStyle w:val="ListParagraph"/>
         <w:numPr>
           <w:ilvl w:val="0"/>
           <w:numId w:val="3"/>
@@ -52,7 +52,7 @@
     </w:p>
     <w:p>
       <w:pPr>
-        <w:pStyle w:val="oancuaDanhsach"/>
+        <w:pStyle w:val="ListParagraph"/>
         <w:numPr>
           <w:ilvl w:val="0"/>
           <w:numId w:val="3"/>
@@ -64,7 +64,7 @@
     </w:p>
     <w:p>
       <w:pPr>
-        <w:pStyle w:val="oancuaDanhsach"/>
+        <w:pStyle w:val="ListParagraph"/>
         <w:numPr>
           <w:ilvl w:val="0"/>
           <w:numId w:val="3"/>
@@ -76,7 +76,7 @@
     </w:p>
     <w:p>
       <w:pPr>
-        <w:pStyle w:val="oancuaDanhsach"/>
+        <w:pStyle w:val="ListParagraph"/>
         <w:numPr>
           <w:ilvl w:val="0"/>
           <w:numId w:val="3"/>
@@ -88,7 +88,7 @@
     </w:p>
     <w:p>
       <w:pPr>
-        <w:pStyle w:val="oancuaDanhsach"/>
+        <w:pStyle w:val="ListParagraph"/>
         <w:numPr>
           <w:ilvl w:val="0"/>
           <w:numId w:val="3"/>
@@ -100,7 +100,7 @@
     </w:p>
     <w:p>
       <w:pPr>
-        <w:pStyle w:val="oancuaDanhsach"/>
+        <w:pStyle w:val="ListParagraph"/>
         <w:numPr>
           <w:ilvl w:val="0"/>
           <w:numId w:val="3"/>
@@ -112,7 +112,7 @@
     </w:p>
     <w:p>
       <w:pPr>
-        <w:pStyle w:val="oancuaDanhsach"/>
+        <w:pStyle w:val="ListParagraph"/>
         <w:numPr>
           <w:ilvl w:val="0"/>
           <w:numId w:val="3"/>
@@ -124,7 +124,7 @@
     </w:p>
     <w:p>
       <w:pPr>
-        <w:pStyle w:val="oancuaDanhsach"/>
+        <w:pStyle w:val="ListParagraph"/>
         <w:numPr>
           <w:ilvl w:val="0"/>
           <w:numId w:val="3"/>
@@ -136,7 +136,7 @@
     </w:p>
     <w:p>
       <w:pPr>
-        <w:pStyle w:val="oancuaDanhsach"/>
+        <w:pStyle w:val="ListParagraph"/>
         <w:numPr>
           <w:ilvl w:val="0"/>
           <w:numId w:val="3"/>
@@ -148,7 +148,7 @@
     </w:p>
     <w:p>
       <w:pPr>
-        <w:pStyle w:val="oancuaDanhsach"/>
+        <w:pStyle w:val="ListParagraph"/>
         <w:numPr>
           <w:ilvl w:val="0"/>
           <w:numId w:val="3"/>
@@ -160,7 +160,7 @@
     </w:p>
     <w:p>
       <w:pPr>
-        <w:pStyle w:val="oancuaDanhsach"/>
+        <w:pStyle w:val="ListParagraph"/>
         <w:numPr>
           <w:ilvl w:val="0"/>
           <w:numId w:val="2"/>
@@ -172,7 +172,7 @@
     </w:p>
     <w:p>
       <w:pPr>
-        <w:pStyle w:val="oancuaDanhsach"/>
+        <w:pStyle w:val="ListParagraph"/>
         <w:numPr>
           <w:ilvl w:val="0"/>
           <w:numId w:val="3"/>
@@ -184,7 +184,7 @@
     </w:p>
     <w:p>
       <w:pPr>
-        <w:pStyle w:val="oancuaDanhsach"/>
+        <w:pStyle w:val="ListParagraph"/>
         <w:numPr>
           <w:ilvl w:val="0"/>
           <w:numId w:val="3"/>
@@ -196,7 +196,7 @@
     </w:p>
     <w:p>
       <w:pPr>
-        <w:pStyle w:val="oancuaDanhsach"/>
+        <w:pStyle w:val="ListParagraph"/>
         <w:numPr>
           <w:ilvl w:val="0"/>
           <w:numId w:val="2"/>
@@ -208,7 +208,7 @@
     </w:p>
     <w:p>
       <w:pPr>
-        <w:pStyle w:val="oancuaDanhsach"/>
+        <w:pStyle w:val="ListParagraph"/>
         <w:numPr>
           <w:ilvl w:val="0"/>
           <w:numId w:val="3"/>
@@ -220,7 +220,7 @@
     </w:p>
     <w:p>
       <w:pPr>
-        <w:pStyle w:val="oancuaDanhsach"/>
+        <w:pStyle w:val="ListParagraph"/>
         <w:numPr>
           <w:ilvl w:val="0"/>
           <w:numId w:val="3"/>
@@ -232,7 +232,7 @@
     </w:p>
     <w:p>
       <w:pPr>
-        <w:pStyle w:val="oancuaDanhsach"/>
+        <w:pStyle w:val="ListParagraph"/>
         <w:numPr>
           <w:ilvl w:val="0"/>
           <w:numId w:val="3"/>
@@ -244,7 +244,7 @@
     </w:p>
     <w:p>
       <w:pPr>
-        <w:pStyle w:val="oancuaDanhsach"/>
+        <w:pStyle w:val="ListParagraph"/>
         <w:numPr>
           <w:ilvl w:val="0"/>
           <w:numId w:val="3"/>
@@ -256,7 +256,7 @@
     </w:p>
     <w:p>
       <w:pPr>
-        <w:pStyle w:val="oancuaDanhsach"/>
+        <w:pStyle w:val="ListParagraph"/>
         <w:numPr>
           <w:ilvl w:val="0"/>
           <w:numId w:val="2"/>
@@ -268,7 +268,7 @@
     </w:p>
     <w:p>
       <w:pPr>
-        <w:pStyle w:val="oancuaDanhsach"/>
+        <w:pStyle w:val="ListParagraph"/>
         <w:numPr>
           <w:ilvl w:val="0"/>
           <w:numId w:val="3"/>
@@ -280,7 +280,7 @@
     </w:p>
     <w:p>
       <w:pPr>
-        <w:pStyle w:val="oancuaDanhsach"/>
+        <w:pStyle w:val="ListParagraph"/>
         <w:numPr>
           <w:ilvl w:val="0"/>
           <w:numId w:val="3"/>
@@ -292,7 +292,7 @@
     </w:p>
     <w:p>
       <w:pPr>
-        <w:pStyle w:val="oancuaDanhsach"/>
+        <w:pStyle w:val="ListParagraph"/>
         <w:numPr>
           <w:ilvl w:val="0"/>
           <w:numId w:val="3"/>
@@ -307,7 +307,7 @@
     </w:p>
     <w:p>
       <w:pPr>
-        <w:pStyle w:val="oancuaDanhsach"/>
+        <w:pStyle w:val="ListParagraph"/>
         <w:numPr>
           <w:ilvl w:val="0"/>
           <w:numId w:val="3"/>
@@ -319,7 +319,7 @@
     </w:p>
     <w:p>
       <w:pPr>
-        <w:pStyle w:val="oancuaDanhsach"/>
+        <w:pStyle w:val="ListParagraph"/>
         <w:numPr>
           <w:ilvl w:val="0"/>
           <w:numId w:val="3"/>
@@ -331,7 +331,7 @@
     </w:p>
     <w:p>
       <w:pPr>
-        <w:pStyle w:val="oancuaDanhsach"/>
+        <w:pStyle w:val="ListParagraph"/>
         <w:numPr>
           <w:ilvl w:val="0"/>
           <w:numId w:val="3"/>
@@ -343,7 +343,7 @@
     </w:p>
     <w:p>
       <w:pPr>
-        <w:pStyle w:val="oancuaDanhsach"/>
+        <w:pStyle w:val="ListParagraph"/>
         <w:numPr>
           <w:ilvl w:val="0"/>
           <w:numId w:val="3"/>
@@ -355,7 +355,7 @@
     </w:p>
     <w:p>
       <w:pPr>
-        <w:pStyle w:val="oancuaDanhsach"/>
+        <w:pStyle w:val="ListParagraph"/>
         <w:numPr>
           <w:ilvl w:val="0"/>
           <w:numId w:val="3"/>
@@ -367,7 +367,7 @@
     </w:p>
     <w:p>
       <w:pPr>
-        <w:pStyle w:val="oancuaDanhsach"/>
+        <w:pStyle w:val="ListParagraph"/>
         <w:numPr>
           <w:ilvl w:val="0"/>
           <w:numId w:val="3"/>
@@ -379,7 +379,7 @@
     </w:p>
     <w:p>
       <w:pPr>
-        <w:pStyle w:val="oancuaDanhsach"/>
+        <w:pStyle w:val="ListParagraph"/>
         <w:numPr>
           <w:ilvl w:val="0"/>
           <w:numId w:val="2"/>
@@ -391,7 +391,7 @@
     </w:p>
     <w:p>
       <w:pPr>
-        <w:pStyle w:val="oancuaDanhsach"/>
+        <w:pStyle w:val="ListParagraph"/>
         <w:numPr>
           <w:ilvl w:val="0"/>
           <w:numId w:val="3"/>
@@ -403,7 +403,7 @@
     </w:p>
     <w:p>
       <w:pPr>
-        <w:pStyle w:val="oancuaDanhsach"/>
+        <w:pStyle w:val="ListParagraph"/>
         <w:numPr>
           <w:ilvl w:val="0"/>
           <w:numId w:val="3"/>
@@ -415,7 +415,7 @@
     </w:p>
     <w:p>
       <w:pPr>
-        <w:pStyle w:val="oancuaDanhsach"/>
+        <w:pStyle w:val="ListParagraph"/>
         <w:numPr>
           <w:ilvl w:val="0"/>
           <w:numId w:val="3"/>
@@ -427,7 +427,7 @@
     </w:p>
     <w:p>
       <w:pPr>
-        <w:pStyle w:val="oancuaDanhsach"/>
+        <w:pStyle w:val="ListParagraph"/>
         <w:numPr>
           <w:ilvl w:val="0"/>
           <w:numId w:val="3"/>
@@ -439,7 +439,7 @@
     </w:p>
     <w:p>
       <w:pPr>
-        <w:pStyle w:val="oancuaDanhsach"/>
+        <w:pStyle w:val="ListParagraph"/>
         <w:numPr>
           <w:ilvl w:val="0"/>
           <w:numId w:val="2"/>
@@ -451,7 +451,7 @@
     </w:p>
     <w:p>
       <w:pPr>
-        <w:pStyle w:val="oancuaDanhsach"/>
+        <w:pStyle w:val="ListParagraph"/>
         <w:numPr>
           <w:ilvl w:val="0"/>
           <w:numId w:val="3"/>
@@ -463,7 +463,7 @@
     </w:p>
     <w:p>
       <w:pPr>
-        <w:pStyle w:val="oancuaDanhsach"/>
+        <w:pStyle w:val="ListParagraph"/>
         <w:numPr>
           <w:ilvl w:val="0"/>
           <w:numId w:val="3"/>
@@ -475,7 +475,7 @@
     </w:p>
     <w:p>
       <w:pPr>
-        <w:pStyle w:val="oancuaDanhsach"/>
+        <w:pStyle w:val="ListParagraph"/>
         <w:numPr>
           <w:ilvl w:val="0"/>
           <w:numId w:val="3"/>
@@ -487,7 +487,7 @@
     </w:p>
     <w:p>
       <w:pPr>
-        <w:pStyle w:val="oancuaDanhsach"/>
+        <w:pStyle w:val="ListParagraph"/>
         <w:numPr>
           <w:ilvl w:val="0"/>
           <w:numId w:val="3"/>
@@ -499,7 +499,7 @@
     </w:p>
     <w:p>
       <w:pPr>
-        <w:pStyle w:val="oancuaDanhsach"/>
+        <w:pStyle w:val="ListParagraph"/>
         <w:numPr>
           <w:ilvl w:val="0"/>
           <w:numId w:val="3"/>
@@ -511,7 +511,7 @@
     </w:p>
     <w:p>
       <w:pPr>
-        <w:pStyle w:val="oancuaDanhsach"/>
+        <w:pStyle w:val="ListParagraph"/>
         <w:numPr>
           <w:ilvl w:val="0"/>
           <w:numId w:val="3"/>
@@ -523,7 +523,7 @@
     </w:p>
     <w:p>
       <w:pPr>
-        <w:pStyle w:val="oancuaDanhsach"/>
+        <w:pStyle w:val="ListParagraph"/>
         <w:numPr>
           <w:ilvl w:val="0"/>
           <w:numId w:val="2"/>
@@ -535,7 +535,7 @@
     </w:p>
     <w:p>
       <w:pPr>
-        <w:pStyle w:val="oancuaDanhsach"/>
+        <w:pStyle w:val="ListParagraph"/>
         <w:numPr>
           <w:ilvl w:val="0"/>
           <w:numId w:val="3"/>
@@ -547,7 +547,7 @@
     </w:p>
     <w:p>
       <w:pPr>
-        <w:pStyle w:val="oancuaDanhsach"/>
+        <w:pStyle w:val="ListParagraph"/>
         <w:numPr>
           <w:ilvl w:val="0"/>
           <w:numId w:val="3"/>
@@ -568,7 +568,7 @@
     </w:p>
     <w:p>
       <w:pPr>
-        <w:pStyle w:val="oancuaDanhsach"/>
+        <w:pStyle w:val="ListParagraph"/>
         <w:numPr>
           <w:ilvl w:val="0"/>
           <w:numId w:val="3"/>
@@ -580,7 +580,7 @@
     </w:p>
     <w:p>
       <w:pPr>
-        <w:pStyle w:val="oancuaDanhsach"/>
+        <w:pStyle w:val="ListParagraph"/>
         <w:numPr>
           <w:ilvl w:val="0"/>
           <w:numId w:val="3"/>
@@ -592,7 +592,7 @@
     </w:p>
     <w:p>
       <w:pPr>
-        <w:pStyle w:val="oancuaDanhsach"/>
+        <w:pStyle w:val="ListParagraph"/>
         <w:numPr>
           <w:ilvl w:val="0"/>
           <w:numId w:val="3"/>
@@ -604,7 +604,7 @@
     </w:p>
     <w:p>
       <w:pPr>
-        <w:pStyle w:val="oancuaDanhsach"/>
+        <w:pStyle w:val="ListParagraph"/>
         <w:numPr>
           <w:ilvl w:val="0"/>
           <w:numId w:val="2"/>
@@ -616,7 +616,7 @@
     </w:p>
     <w:p>
       <w:pPr>
-        <w:pStyle w:val="oancuaDanhsach"/>
+        <w:pStyle w:val="ListParagraph"/>
         <w:numPr>
           <w:ilvl w:val="0"/>
           <w:numId w:val="3"/>
@@ -628,7 +628,7 @@
     </w:p>
     <w:p>
       <w:pPr>
-        <w:pStyle w:val="oancuaDanhsach"/>
+        <w:pStyle w:val="ListParagraph"/>
         <w:numPr>
           <w:ilvl w:val="0"/>
           <w:numId w:val="3"/>
@@ -641,7 +641,7 @@
     </w:p>
     <w:p>
       <w:pPr>
-        <w:pStyle w:val="oancuaDanhsach"/>
+        <w:pStyle w:val="ListParagraph"/>
         <w:numPr>
           <w:ilvl w:val="0"/>
           <w:numId w:val="3"/>
@@ -653,7 +653,7 @@
     </w:p>
     <w:p>
       <w:pPr>
-        <w:pStyle w:val="oancuaDanhsach"/>
+        <w:pStyle w:val="ListParagraph"/>
         <w:numPr>
           <w:ilvl w:val="0"/>
           <w:numId w:val="3"/>
@@ -665,7 +665,7 @@
     </w:p>
     <w:p>
       <w:pPr>
-        <w:pStyle w:val="oancuaDanhsach"/>
+        <w:pStyle w:val="ListParagraph"/>
         <w:numPr>
           <w:ilvl w:val="0"/>
           <w:numId w:val="2"/>
@@ -677,7 +677,7 @@
     </w:p>
     <w:p>
       <w:pPr>
-        <w:pStyle w:val="oancuaDanhsach"/>
+        <w:pStyle w:val="ListParagraph"/>
         <w:numPr>
           <w:ilvl w:val="0"/>
           <w:numId w:val="3"/>
@@ -689,7 +689,7 @@
     </w:p>
     <w:p>
       <w:pPr>
-        <w:pStyle w:val="oancuaDanhsach"/>
+        <w:pStyle w:val="ListParagraph"/>
         <w:numPr>
           <w:ilvl w:val="0"/>
           <w:numId w:val="3"/>
@@ -701,7 +701,7 @@
     </w:p>
     <w:p>
       <w:pPr>
-        <w:pStyle w:val="oancuaDanhsach"/>
+        <w:pStyle w:val="ListParagraph"/>
         <w:numPr>
           <w:ilvl w:val="0"/>
           <w:numId w:val="3"/>
@@ -713,7 +713,7 @@
     </w:p>
     <w:p>
       <w:pPr>
-        <w:pStyle w:val="oancuaDanhsach"/>
+        <w:pStyle w:val="ListParagraph"/>
         <w:numPr>
           <w:ilvl w:val="0"/>
           <w:numId w:val="3"/>
@@ -731,7 +731,7 @@
     </w:p>
     <w:p>
       <w:pPr>
-        <w:pStyle w:val="oancuaDanhsach"/>
+        <w:pStyle w:val="ListParagraph"/>
         <w:numPr>
           <w:ilvl w:val="0"/>
           <w:numId w:val="3"/>
@@ -743,7 +743,7 @@
     </w:p>
     <w:p>
       <w:pPr>
-        <w:pStyle w:val="oancuaDanhsach"/>
+        <w:pStyle w:val="ListParagraph"/>
         <w:numPr>
           <w:ilvl w:val="0"/>
           <w:numId w:val="3"/>
@@ -755,7 +755,7 @@
     </w:p>
     <w:p>
       <w:pPr>
-        <w:pStyle w:val="oancuaDanhsach"/>
+        <w:pStyle w:val="ListParagraph"/>
         <w:numPr>
           <w:ilvl w:val="0"/>
           <w:numId w:val="2"/>
@@ -767,7 +767,7 @@
     </w:p>
     <w:p>
       <w:pPr>
-        <w:pStyle w:val="oancuaDanhsach"/>
+        <w:pStyle w:val="ListParagraph"/>
         <w:numPr>
           <w:ilvl w:val="0"/>
           <w:numId w:val="3"/>
@@ -779,7 +779,7 @@
     </w:p>
     <w:p>
       <w:pPr>
-        <w:pStyle w:val="oancuaDanhsach"/>
+        <w:pStyle w:val="ListParagraph"/>
         <w:numPr>
           <w:ilvl w:val="0"/>
           <w:numId w:val="3"/>
@@ -791,7 +791,7 @@
     </w:p>
     <w:p>
       <w:pPr>
-        <w:pStyle w:val="oancuaDanhsach"/>
+        <w:pStyle w:val="ListParagraph"/>
         <w:numPr>
           <w:ilvl w:val="0"/>
           <w:numId w:val="3"/>
@@ -804,7 +804,7 @@
     </w:p>
     <w:p>
       <w:pPr>
-        <w:pStyle w:val="oancuaDanhsach"/>
+        <w:pStyle w:val="ListParagraph"/>
         <w:numPr>
           <w:ilvl w:val="0"/>
           <w:numId w:val="3"/>
@@ -817,7 +817,7 @@
     </w:p>
     <w:p>
       <w:pPr>
-        <w:pStyle w:val="oancuaDanhsach"/>
+        <w:pStyle w:val="ListParagraph"/>
         <w:numPr>
           <w:ilvl w:val="0"/>
           <w:numId w:val="3"/>
@@ -830,7 +830,7 @@
     </w:p>
     <w:p>
       <w:pPr>
-        <w:pStyle w:val="oancuaDanhsach"/>
+        <w:pStyle w:val="ListParagraph"/>
         <w:numPr>
           <w:ilvl w:val="0"/>
           <w:numId w:val="2"/>
@@ -843,7 +843,7 @@
     </w:p>
     <w:p>
       <w:pPr>
-        <w:pStyle w:val="oancuaDanhsach"/>
+        <w:pStyle w:val="ListParagraph"/>
         <w:numPr>
           <w:ilvl w:val="0"/>
           <w:numId w:val="3"/>
@@ -856,7 +856,7 @@
     </w:p>
     <w:p>
       <w:pPr>
-        <w:pStyle w:val="oancuaDanhsach"/>
+        <w:pStyle w:val="ListParagraph"/>
         <w:numPr>
           <w:ilvl w:val="0"/>
           <w:numId w:val="3"/>
@@ -869,7 +869,7 @@
     </w:p>
     <w:p>
       <w:pPr>
-        <w:pStyle w:val="oancuaDanhsach"/>
+        <w:pStyle w:val="ListParagraph"/>
         <w:numPr>
           <w:ilvl w:val="0"/>
           <w:numId w:val="2"/>
@@ -882,7 +882,7 @@
     </w:p>
     <w:p>
       <w:pPr>
-        <w:pStyle w:val="oancuaDanhsach"/>
+        <w:pStyle w:val="ListParagraph"/>
         <w:numPr>
           <w:ilvl w:val="0"/>
           <w:numId w:val="3"/>
@@ -895,7 +895,7 @@
     </w:p>
     <w:p>
       <w:pPr>
-        <w:pStyle w:val="oancuaDanhsach"/>
+        <w:pStyle w:val="ListParagraph"/>
         <w:numPr>
           <w:ilvl w:val="0"/>
           <w:numId w:val="3"/>
@@ -908,7 +908,7 @@
     </w:p>
     <w:p>
       <w:pPr>
-        <w:pStyle w:val="oancuaDanhsach"/>
+        <w:pStyle w:val="ListParagraph"/>
         <w:numPr>
           <w:ilvl w:val="0"/>
           <w:numId w:val="2"/>
@@ -921,7 +921,7 @@
     </w:p>
     <w:p>
       <w:pPr>
-        <w:pStyle w:val="oancuaDanhsach"/>
+        <w:pStyle w:val="ListParagraph"/>
         <w:numPr>
           <w:ilvl w:val="0"/>
           <w:numId w:val="3"/>
@@ -934,7 +934,7 @@
     </w:p>
     <w:p>
       <w:pPr>
-        <w:pStyle w:val="oancuaDanhsach"/>
+        <w:pStyle w:val="ListParagraph"/>
         <w:numPr>
           <w:ilvl w:val="0"/>
           <w:numId w:val="3"/>
@@ -950,7 +950,7 @@
     </w:p>
     <w:p>
       <w:pPr>
-        <w:pStyle w:val="oancuaDanhsach"/>
+        <w:pStyle w:val="ListParagraph"/>
         <w:numPr>
           <w:ilvl w:val="0"/>
           <w:numId w:val="3"/>
@@ -966,7 +966,7 @@
     </w:p>
     <w:p>
       <w:pPr>
-        <w:pStyle w:val="oancuaDanhsach"/>
+        <w:pStyle w:val="ListParagraph"/>
         <w:numPr>
           <w:ilvl w:val="0"/>
           <w:numId w:val="3"/>
@@ -982,7 +982,7 @@
     </w:p>
     <w:p>
       <w:pPr>
-        <w:pStyle w:val="oancuaDanhsach"/>
+        <w:pStyle w:val="ListParagraph"/>
         <w:numPr>
           <w:ilvl w:val="0"/>
           <w:numId w:val="3"/>
@@ -995,7 +995,7 @@
     </w:p>
     <w:p>
       <w:pPr>
-        <w:pStyle w:val="oancuaDanhsach"/>
+        <w:pStyle w:val="ListParagraph"/>
         <w:numPr>
           <w:ilvl w:val="0"/>
           <w:numId w:val="1"/>
@@ -1008,7 +1008,7 @@
     </w:p>
     <w:p>
       <w:pPr>
-        <w:pStyle w:val="oancuaDanhsach"/>
+        <w:pStyle w:val="ListParagraph"/>
         <w:numPr>
           <w:ilvl w:val="0"/>
           <w:numId w:val="5"/>
@@ -1020,7 +1020,7 @@
     </w:p>
     <w:p>
       <w:pPr>
-        <w:pStyle w:val="oancuaDanhsach"/>
+        <w:pStyle w:val="ListParagraph"/>
         <w:numPr>
           <w:ilvl w:val="0"/>
           <w:numId w:val="4"/>
@@ -1032,7 +1032,7 @@
     </w:p>
     <w:p>
       <w:pPr>
-        <w:pStyle w:val="oancuaDanhsach"/>
+        <w:pStyle w:val="ListParagraph"/>
         <w:numPr>
           <w:ilvl w:val="0"/>
           <w:numId w:val="3"/>
@@ -1044,7 +1044,7 @@
     </w:p>
     <w:p>
       <w:pPr>
-        <w:pStyle w:val="oancuaDanhsach"/>
+        <w:pStyle w:val="ListParagraph"/>
         <w:numPr>
           <w:ilvl w:val="0"/>
           <w:numId w:val="3"/>
@@ -1056,22 +1056,71 @@
     </w:p>
     <w:p>
       <w:pPr>
-        <w:pStyle w:val="oancuaDanhsach"/>
-        <w:numPr>
-          <w:ilvl w:val="0"/>
-          <w:numId w:val="3"/>
-        </w:numPr>
-      </w:pPr>
-      <w:r>
+        <w:pStyle w:val="ListParagraph"/>
+        <w:numPr>
+          <w:ilvl w:val="0"/>
+          <w:numId w:val="3"/>
+        </w:numPr>
+        <w:rPr>
+          <w:b/>
+          <w:bCs/>
+          <w:color w:val="FF0000"/>
+        </w:rPr>
+      </w:pPr>
+      <w:r>
+        <w:rPr>
+          <w:b/>
+          <w:bCs/>
+          <w:color w:val="FF0000"/>
+        </w:rPr>
         <w:t xml:space="preserve">xem </w:t>
       </w:r>
       <w:r>
+        <w:rPr>
+          <w:b/>
+          <w:bCs/>
+          <w:color w:val="FF0000"/>
+        </w:rPr>
         <w:t>điểm</w:t>
       </w:r>
-    </w:p>
-    <w:p>
-      <w:pPr>
-        <w:pStyle w:val="oancuaDanhsach"/>
+      <w:r>
+        <w:rPr>
+          <w:b/>
+          <w:bCs/>
+          <w:color w:val="FF0000"/>
+        </w:rPr>
+        <w:t xml:space="preserve"> (</w:t>
+      </w:r>
+      <w:r>
+        <w:rPr>
+          <w:b/>
+          <w:bCs/>
+          <w:color w:val="FF0000"/>
+          <w:lang w:val="en-US"/>
+        </w:rPr>
+        <w:t>join</w:t>
+      </w:r>
+      <w:r>
+        <w:rPr>
+          <w:b/>
+          <w:bCs/>
+          <w:color w:val="FF0000"/>
+        </w:rPr>
+        <w:t xml:space="preserve"> 3 bảng stud</w:t>
+      </w:r>
+      <w:r>
+        <w:rPr>
+          <w:b/>
+          <w:bCs/>
+          <w:color w:val="FF0000"/>
+          <w:lang w:val="en-US"/>
+        </w:rPr>
+        <w:t>ents + mark + subject)</w:t>
+      </w:r>
+    </w:p>
+    <w:p>
+      <w:pPr>
+        <w:pStyle w:val="ListParagraph"/>
         <w:numPr>
           <w:ilvl w:val="0"/>
           <w:numId w:val="3"/>
@@ -1083,7 +1132,7 @@
     </w:p>
     <w:p>
       <w:pPr>
-        <w:pStyle w:val="oancuaDanhsach"/>
+        <w:pStyle w:val="ListParagraph"/>
         <w:numPr>
           <w:ilvl w:val="0"/>
           <w:numId w:val="3"/>
@@ -1095,7 +1144,7 @@
     </w:p>
     <w:p>
       <w:pPr>
-        <w:pStyle w:val="oancuaDanhsach"/>
+        <w:pStyle w:val="ListParagraph"/>
         <w:numPr>
           <w:ilvl w:val="0"/>
           <w:numId w:val="3"/>
@@ -1104,10 +1153,13 @@
       <w:r>
         <w:t>cập nhật thông tin</w:t>
       </w:r>
-    </w:p>
-    <w:p>
-      <w:pPr>
-        <w:pStyle w:val="oancuaDanhsach"/>
+      <w:r>
+        <w:t xml:space="preserve"> (thêm/sửa/xóa)</w:t>
+      </w:r>
+    </w:p>
+    <w:p>
+      <w:pPr>
+        <w:pStyle w:val="ListParagraph"/>
         <w:numPr>
           <w:ilvl w:val="0"/>
           <w:numId w:val="3"/>
@@ -1122,7 +1174,7 @@
     </w:p>
     <w:p>
       <w:pPr>
-        <w:pStyle w:val="oancuaDanhsach"/>
+        <w:pStyle w:val="ListParagraph"/>
         <w:numPr>
           <w:ilvl w:val="0"/>
           <w:numId w:val="4"/>
@@ -1134,11 +1186,16 @@
     </w:p>
     <w:p>
       <w:pPr>
-        <w:pStyle w:val="oancuaDanhsach"/>
-        <w:numPr>
-          <w:ilvl w:val="0"/>
-          <w:numId w:val="3"/>
-        </w:numPr>
+        <w:pStyle w:val="ListParagraph"/>
+        <w:numPr>
+          <w:ilvl w:val="0"/>
+          <w:numId w:val="3"/>
+        </w:numPr>
+        <w:rPr>
+          <w:b/>
+          <w:bCs/>
+          <w:color w:val="FF0000"/>
+        </w:rPr>
       </w:pPr>
       <w:r>
         <w:t>lịch dạy</w:t>
@@ -1149,19 +1206,7 @@
     </w:p>
     <w:p>
       <w:pPr>
-        <w:pStyle w:val="oancuaDanhsach"/>
-        <w:numPr>
-          <w:ilvl w:val="0"/>
-          <w:numId w:val="3"/>
-        </w:numPr>
-      </w:pPr>
-      <w:r>
-        <w:t>cập nhật điểm</w:t>
-      </w:r>
-    </w:p>
-    <w:p>
-      <w:pPr>
-        <w:pStyle w:val="oancuaDanhsach"/>
+        <w:pStyle w:val="ListParagraph"/>
         <w:numPr>
           <w:ilvl w:val="0"/>
           <w:numId w:val="3"/>
@@ -1176,7 +1221,7 @@
     </w:p>
     <w:p>
       <w:pPr>
-        <w:pStyle w:val="oancuaDanhsach"/>
+        <w:pStyle w:val="ListParagraph"/>
         <w:numPr>
           <w:ilvl w:val="0"/>
           <w:numId w:val="3"/>
@@ -1188,7 +1233,7 @@
     </w:p>
     <w:p>
       <w:pPr>
-        <w:pStyle w:val="oancuaDanhsach"/>
+        <w:pStyle w:val="ListParagraph"/>
         <w:numPr>
           <w:ilvl w:val="0"/>
           <w:numId w:val="4"/>
@@ -1200,19 +1245,46 @@
     </w:p>
     <w:p>
       <w:pPr>
-        <w:pStyle w:val="oancuaDanhsach"/>
-        <w:numPr>
-          <w:ilvl w:val="0"/>
-          <w:numId w:val="3"/>
-        </w:numPr>
-      </w:pPr>
-      <w:r>
+        <w:pStyle w:val="ListParagraph"/>
+        <w:numPr>
+          <w:ilvl w:val="0"/>
+          <w:numId w:val="3"/>
+        </w:numPr>
+        <w:rPr>
+          <w:b/>
+          <w:bCs/>
+          <w:color w:val="FF0000"/>
+        </w:rPr>
+      </w:pPr>
+      <w:r>
+        <w:rPr>
+          <w:b/>
+          <w:bCs/>
+          <w:color w:val="FF0000"/>
+        </w:rPr>
         <w:t>chức năng chung</w:t>
       </w:r>
-    </w:p>
-    <w:p>
-      <w:pPr>
-        <w:pStyle w:val="oancuaDanhsach"/>
+      <w:r>
+        <w:rPr>
+          <w:b/>
+          <w:bCs/>
+          <w:color w:val="FF0000"/>
+        </w:rPr>
+        <w:t xml:space="preserve"> (thêm/sửa/xóa, tìm kiếm bằng cách join 2 bảng students + sta</w:t>
+      </w:r>
+      <w:r>
+        <w:rPr>
+          <w:b/>
+          <w:bCs/>
+          <w:color w:val="FF0000"/>
+          <w:lang w:val="en-US"/>
+        </w:rPr>
+        <w:t>ff)</w:t>
+      </w:r>
+    </w:p>
+    <w:p>
+      <w:pPr>
+        <w:pStyle w:val="ListParagraph"/>
         <w:numPr>
           <w:ilvl w:val="0"/>
           <w:numId w:val="3"/>
@@ -2306,20 +2378,20 @@
     <w:lsdException w:name="Unresolved Mention" w:semiHidden="1" w:unhideWhenUsed="1"/>
     <w:lsdException w:name="Smart Link" w:semiHidden="1" w:unhideWhenUsed="1"/>
   </w:latentStyles>
-  <w:style w:type="paragraph" w:default="1" w:styleId="Binhthng">
+  <w:style w:type="paragraph" w:default="1" w:styleId="Normal">
     <w:name w:val="Normal"/>
     <w:qFormat/>
     <w:rPr>
       <w:noProof/>
     </w:rPr>
   </w:style>
-  <w:style w:type="character" w:default="1" w:styleId="Phngmcinhcuaoanvn">
+  <w:style w:type="character" w:default="1" w:styleId="DefaultParagraphFont">
     <w:name w:val="Default Paragraph Font"/>
     <w:uiPriority w:val="1"/>
     <w:semiHidden/>
     <w:unhideWhenUsed/>
   </w:style>
-  <w:style w:type="table" w:default="1" w:styleId="BangThngthng">
+  <w:style w:type="table" w:default="1" w:styleId="TableNormal">
     <w:name w:val="Normal Table"/>
     <w:uiPriority w:val="99"/>
     <w:semiHidden/>
@@ -2334,15 +2406,15 @@
       </w:tblCellMar>
     </w:tblPr>
   </w:style>
-  <w:style w:type="numbering" w:default="1" w:styleId="Khngco">
+  <w:style w:type="numbering" w:default="1" w:styleId="NoList">
     <w:name w:val="No List"/>
     <w:uiPriority w:val="99"/>
     <w:semiHidden/>
     <w:unhideWhenUsed/>
   </w:style>
-  <w:style w:type="paragraph" w:styleId="oancuaDanhsach">
+  <w:style w:type="paragraph" w:styleId="ListParagraph">
     <w:name w:val="List Paragraph"/>
-    <w:basedOn w:val="Binhthng"/>
+    <w:basedOn w:val="Normal"/>
     <w:uiPriority w:val="34"/>
     <w:qFormat/>
     <w:rsid w:val="000A6810"/>
@@ -2351,10 +2423,10 @@
       <w:contextualSpacing/>
     </w:pPr>
   </w:style>
-  <w:style w:type="paragraph" w:styleId="utrang">
+  <w:style w:type="paragraph" w:styleId="Header">
     <w:name w:val="header"/>
-    <w:basedOn w:val="Binhthng"/>
-    <w:link w:val="utrangChar"/>
+    <w:basedOn w:val="Normal"/>
+    <w:link w:val="HeaderChar"/>
     <w:uiPriority w:val="99"/>
     <w:unhideWhenUsed/>
     <w:rsid w:val="00064AE0"/>
@@ -2366,20 +2438,20 @@
       <w:spacing w:after="0" w:line="240" w:lineRule="auto"/>
     </w:pPr>
   </w:style>
-  <w:style w:type="character" w:customStyle="1" w:styleId="utrangChar">
-    <w:name w:val="Đầu trang Char"/>
-    <w:basedOn w:val="Phngmcinhcuaoanvn"/>
-    <w:link w:val="utrang"/>
+  <w:style w:type="character" w:customStyle="1" w:styleId="HeaderChar">
+    <w:name w:val="Header Char"/>
+    <w:basedOn w:val="DefaultParagraphFont"/>
+    <w:link w:val="Header"/>
     <w:uiPriority w:val="99"/>
     <w:rsid w:val="00064AE0"/>
     <w:rPr>
       <w:noProof/>
     </w:rPr>
   </w:style>
-  <w:style w:type="paragraph" w:styleId="Chntrang">
+  <w:style w:type="paragraph" w:styleId="Footer">
     <w:name w:val="footer"/>
-    <w:basedOn w:val="Binhthng"/>
-    <w:link w:val="ChntrangChar"/>
+    <w:basedOn w:val="Normal"/>
+    <w:link w:val="FooterChar"/>
     <w:uiPriority w:val="99"/>
     <w:unhideWhenUsed/>
     <w:rsid w:val="00064AE0"/>
@@ -2391,10 +2463,10 @@
       <w:spacing w:after="0" w:line="240" w:lineRule="auto"/>
     </w:pPr>
   </w:style>
-  <w:style w:type="character" w:customStyle="1" w:styleId="ChntrangChar">
-    <w:name w:val="Chân trang Char"/>
-    <w:basedOn w:val="Phngmcinhcuaoanvn"/>
-    <w:link w:val="Chntrang"/>
+  <w:style w:type="character" w:customStyle="1" w:styleId="FooterChar">
+    <w:name w:val="Footer Char"/>
+    <w:basedOn w:val="DefaultParagraphFont"/>
+    <w:link w:val="Footer"/>
     <w:uiPriority w:val="99"/>
     <w:rsid w:val="00064AE0"/>
     <w:rPr>

</xml_diff>